<commit_message>
working code completion quiz
</commit_message>
<xml_diff>
--- a/Meeting Notes/First Meeting Follow Up.docx
+++ b/Meeting Notes/First Meeting Follow Up.docx
@@ -64,7 +64,7 @@
                 <w:b/>
                 <w:u w:val="single"/>
               </w:rPr>
-              <w:t>My Game</w:t>
+              <w:t>My App</w:t>
             </w:r>
           </w:p>
         </w:tc>
@@ -273,7 +273,7 @@
                 <w:b/>
                 <w:u w:val="single"/>
               </w:rPr>
-              <w:t>My Game</w:t>
+              <w:t>My App</w:t>
             </w:r>
           </w:p>
         </w:tc>
@@ -408,28 +408,39 @@
     </w:p>
     <w:p>
       <w:r>
-        <w:t>The unique selling point of my game is that it is a fun card game where the only way of obtaining cards to play with is through learning. This is a nice difference to modern card games on the market which are plagued with micro transactions or boring grinding for hours. In my game education is the method of progression so students/players can see how much coding they are learning while also having a fun card game to play.</w:t>
-      </w:r>
+        <w:t>The unique selling point of my application</w:t>
+      </w:r>
+      <w:r>
+        <w:t xml:space="preserve"> is that both teachers and students can utilise the app. It can be used to set homework but also students and independent learners can use the application to get a grasp of the basics of programming.</w:t>
+      </w:r>
+    </w:p>
+    <w:p>
       <w:bookmarkStart w:id="0" w:name="_GoBack"/>
       <w:bookmarkEnd w:id="0"/>
     </w:p>
-    <w:p/>
-    <w:p>
-      <w:pPr>
-        <w:rPr>
-          <w:u w:val="single"/>
-        </w:rPr>
-      </w:pPr>
-      <w:r>
-        <w:rPr>
-          <w:u w:val="single"/>
-        </w:rPr>
+    <w:p>
+      <w:pPr>
+        <w:rPr>
+          <w:u w:val="single"/>
+        </w:rPr>
+      </w:pPr>
+      <w:r>
+        <w:rPr>
+          <w:u w:val="single"/>
+        </w:rPr>
+        <w:lastRenderedPageBreak/>
         <w:t>Target Market</w:t>
       </w:r>
     </w:p>
     <w:p>
       <w:r>
-        <w:t xml:space="preserve">The target market of my application is programming beginners above the age of 12. The application will not be tailored to children as it is code heavy, with little features that will be entertaining enough to keep younger audiences interested. Instead of opting for a scratch-like drag and drop block code system to teach I will have code completion tasks, speed trials and tasks where the output of the code must be guessed. </w:t>
+        <w:t>The target market of my application is programming beginners above the age of 12</w:t>
+      </w:r>
+      <w:r>
+        <w:t xml:space="preserve"> as well as teachers who wish to set homework</w:t>
+      </w:r>
+      <w:r>
+        <w:t xml:space="preserve">. The application will not be tailored to children as it is code heavy, with little features that will be entertaining enough to keep younger audiences interested. Instead of opting for a scratch-like drag and drop block code system to teach I will have code completion tasks, speed trials and tasks where the output of the code must be guessed. </w:t>
       </w:r>
     </w:p>
     <w:p>
@@ -670,18 +681,6 @@
     </w:p>
     <w:p>
       <w:pPr>
-        <w:pStyle w:val="ListParagraph"/>
-        <w:numPr>
-          <w:ilvl w:val="0"/>
-          <w:numId w:val="1"/>
-        </w:numPr>
-      </w:pPr>
-      <w:r>
-        <w:t>Drag correct code snippets into order</w:t>
-      </w:r>
-    </w:p>
-    <w:p>
-      <w:pPr>
         <w:rPr>
           <w:u w:val="single"/>
         </w:rPr>
@@ -709,7 +708,7 @@
         </w:numPr>
       </w:pPr>
       <w:r>
-        <w:t>Teaching code</w:t>
+        <w:t>Teacher/student options</w:t>
       </w:r>
     </w:p>
     <w:p>
@@ -721,7 +720,7 @@
         </w:numPr>
       </w:pPr>
       <w:r>
-        <w:t>Complete the code as a minimum requirement for my app. Other modes will follow</w:t>
+        <w:t>Teacher can set specific tasks to be completed by students and view which students have finished the work set or not</w:t>
       </w:r>
     </w:p>
     <w:p>
@@ -733,7 +732,19 @@
         </w:numPr>
       </w:pPr>
       <w:r>
-        <w:t>Ensure method of teaching is correct and teach good coding standards</w:t>
+        <w:t>Students can log in and see tasks set by teachers or they can independently complete tasks to learn in their own time</w:t>
+      </w:r>
+    </w:p>
+    <w:p>
+      <w:pPr>
+        <w:pStyle w:val="ListParagraph"/>
+        <w:numPr>
+          <w:ilvl w:val="1"/>
+          <w:numId w:val="2"/>
+        </w:numPr>
+      </w:pPr>
+      <w:r>
+        <w:t>People who are not in an educational institution may also access the app but will not have access to the set tasks page (since they have no teacher)</w:t>
       </w:r>
     </w:p>
     <w:p>
@@ -745,7 +756,7 @@
         </w:numPr>
       </w:pPr>
       <w:r>
-        <w:t>Card game</w:t>
+        <w:t>Teaching code</w:t>
       </w:r>
     </w:p>
     <w:p>
@@ -757,22 +768,7 @@
         </w:numPr>
       </w:pPr>
       <w:r>
-        <w:t>Gives each player a card in their hand to view. One player selects an attribute on the card and then they are compared.</w:t>
-      </w:r>
-      <w:r>
-        <w:t xml:space="preserve">  The one with the higher attribute wins</w:t>
-      </w:r>
-    </w:p>
-    <w:p>
-      <w:pPr>
-        <w:pStyle w:val="ListParagraph"/>
-        <w:numPr>
-          <w:ilvl w:val="0"/>
-          <w:numId w:val="2"/>
-        </w:numPr>
-      </w:pPr>
-      <w:r>
-        <w:t>Deck editor (?)</w:t>
+        <w:t>Complete the code as a minimum requirement for my app. Other modes will follow</w:t>
       </w:r>
     </w:p>
     <w:p>
@@ -784,59 +780,20 @@
         </w:numPr>
       </w:pPr>
       <w:r>
-        <w:t>If I have enough time I will include a deck editor so that players can choose the cards they wish to play with. Until that point all owned cards will be used</w:t>
-      </w:r>
-    </w:p>
-    <w:p>
-      <w:pPr>
-        <w:pStyle w:val="ListParagraph"/>
-        <w:numPr>
-          <w:ilvl w:val="0"/>
-          <w:numId w:val="2"/>
-        </w:numPr>
-      </w:pPr>
-      <w:r>
-        <w:lastRenderedPageBreak/>
-        <w:t>Matchmaking</w:t>
-      </w:r>
-    </w:p>
-    <w:p>
-      <w:pPr>
-        <w:pStyle w:val="ListParagraph"/>
-        <w:numPr>
-          <w:ilvl w:val="1"/>
-          <w:numId w:val="2"/>
-        </w:numPr>
-      </w:pPr>
-      <w:r>
-        <w:t>The game will initially be created single player with the card game being played against a computer</w:t>
-      </w:r>
-    </w:p>
-    <w:p>
-      <w:pPr>
-        <w:pStyle w:val="ListParagraph"/>
-        <w:numPr>
-          <w:ilvl w:val="1"/>
-          <w:numId w:val="2"/>
-        </w:numPr>
-      </w:pPr>
-      <w:r>
-        <w:t>I will then add matchmaking and possibly a friends system.</w:t>
-      </w:r>
-    </w:p>
-    <w:p>
-      <w:pPr>
-        <w:ind w:left="1080"/>
-      </w:pPr>
+        <w:t>Ensure method of teaching is correct and teach good coding standards</w:t>
+      </w:r>
     </w:p>
     <w:p>
       <w:pPr>
         <w:pStyle w:val="ListParagraph"/>
         <w:ind w:left="1440"/>
       </w:pPr>
-      <w:r>
-        <w:t xml:space="preserve"> </w:t>
-      </w:r>
+    </w:p>
+    <w:p>
+      <w:pPr>
+        <w:pStyle w:val="ListParagraph"/>
+        <w:ind w:left="1440"/>
+      </w:pPr>
     </w:p>
     <w:sectPr>
       <w:pgSz w:w="11906" w:h="16838"/>

</xml_diff>